<commit_message>
Sửa kiểm tra thắng thua
</commit_message>
<xml_diff>
--- a/1312197/Document/DACK-Gomoku.docx
+++ b/1312197/Document/DACK-Gomoku.docx
@@ -354,6 +354,7 @@
       <w:pPr>
         <w:rPr>
           <w:rFonts w:ascii="Times New Roman" w:hAnsi="Times New Roman" w:cs="Times New Roman"/>
+          <w:b/>
           <w:i/>
           <w:sz w:val="26"/>
           <w:szCs w:val="26"/>
@@ -362,6 +363,7 @@
       <w:r>
         <w:rPr>
           <w:rFonts w:ascii="Times New Roman" w:hAnsi="Times New Roman" w:cs="Times New Roman"/>
+          <w:b/>
           <w:i/>
           <w:sz w:val="26"/>
           <w:szCs w:val="26"/>
@@ -455,7 +457,7 @@
         <w:spacing w:after="0" w:line="273" w:lineRule="atLeast"/>
         <w:ind w:right="240"/>
         <w:rPr>
-          <w:rFonts w:ascii="Helvetica" w:eastAsia="Times New Roman" w:hAnsi="Helvetica" w:cs="Helvetica"/>
+          <w:rFonts w:ascii="Times New Roman" w:eastAsia="Times New Roman" w:hAnsi="Times New Roman" w:cs="Times New Roman"/>
           <w:color w:val="000000"/>
           <w:sz w:val="20"/>
           <w:szCs w:val="20"/>
@@ -470,8 +472,8 @@
       </w:tblPr>
       <w:tblGrid>
         <w:gridCol w:w="715"/>
-        <w:gridCol w:w="5518"/>
-        <w:gridCol w:w="3117"/>
+        <w:gridCol w:w="7650"/>
+        <w:gridCol w:w="985"/>
       </w:tblGrid>
       <w:tr>
         <w:tc>
@@ -480,17 +482,20 @@
           </w:tcPr>
           <w:p>
             <w:pPr>
-              <w:rPr>
-                <w:rFonts w:ascii="Times New Roman" w:hAnsi="Times New Roman" w:cs="Times New Roman"/>
-                <w:color w:val="000000"/>
-                <w:sz w:val="26"/>
-                <w:szCs w:val="26"/>
-                <w:shd w:val="clear" w:color="auto" w:fill="FFFFFF"/>
-              </w:rPr>
-            </w:pPr>
-            <w:r>
-              <w:rPr>
-                <w:rFonts w:ascii="Times New Roman" w:hAnsi="Times New Roman" w:cs="Times New Roman"/>
+              <w:jc w:val="center"/>
+              <w:rPr>
+                <w:rFonts w:ascii="Times New Roman" w:hAnsi="Times New Roman" w:cs="Times New Roman"/>
+                <w:b/>
+                <w:color w:val="000000"/>
+                <w:sz w:val="26"/>
+                <w:szCs w:val="26"/>
+                <w:shd w:val="clear" w:color="auto" w:fill="FFFFFF"/>
+              </w:rPr>
+            </w:pPr>
+            <w:r>
+              <w:rPr>
+                <w:rFonts w:ascii="Times New Roman" w:hAnsi="Times New Roman" w:cs="Times New Roman"/>
+                <w:b/>
                 <w:color w:val="000000"/>
                 <w:sz w:val="26"/>
                 <w:szCs w:val="26"/>
@@ -502,24 +507,27 @@
         </w:tc>
         <w:tc>
           <w:tcPr>
-            <w:tcW w:w="5518" w:type="dxa"/>
-          </w:tcPr>
-          <w:p>
-            <w:pPr>
-              <w:rPr>
-                <w:rFonts w:ascii="Times New Roman" w:hAnsi="Times New Roman" w:cs="Times New Roman"/>
-                <w:color w:val="000000"/>
-                <w:sz w:val="26"/>
-                <w:szCs w:val="26"/>
-                <w:shd w:val="clear" w:color="auto" w:fill="FFFFFF"/>
-              </w:rPr>
-            </w:pPr>
-            <w:r>
-              <w:rPr>
-                <w:rFonts w:ascii="Helvetica" w:eastAsia="Times New Roman" w:hAnsi="Helvetica" w:cs="Helvetica"/>
-                <w:color w:val="000000"/>
-                <w:sz w:val="20"/>
-                <w:szCs w:val="20"/>
+            <w:tcW w:w="7650" w:type="dxa"/>
+          </w:tcPr>
+          <w:p>
+            <w:pPr>
+              <w:jc w:val="center"/>
+              <w:rPr>
+                <w:rFonts w:ascii="Times New Roman" w:hAnsi="Times New Roman" w:cs="Times New Roman"/>
+                <w:b/>
+                <w:color w:val="000000"/>
+                <w:sz w:val="26"/>
+                <w:szCs w:val="26"/>
+                <w:shd w:val="clear" w:color="auto" w:fill="FFFFFF"/>
+              </w:rPr>
+            </w:pPr>
+            <w:r>
+              <w:rPr>
+                <w:rFonts w:ascii="Times New Roman" w:eastAsia="Times New Roman" w:hAnsi="Times New Roman" w:cs="Times New Roman"/>
+                <w:b/>
+                <w:color w:val="000000"/>
+                <w:sz w:val="26"/>
+                <w:szCs w:val="26"/>
               </w:rPr>
               <w:t>Chức năng</w:t>
             </w:r>
@@ -527,21 +535,24 @@
         </w:tc>
         <w:tc>
           <w:tcPr>
-            <w:tcW w:w="3117" w:type="dxa"/>
-          </w:tcPr>
-          <w:p>
-            <w:pPr>
-              <w:rPr>
-                <w:rFonts w:ascii="Times New Roman" w:hAnsi="Times New Roman" w:cs="Times New Roman"/>
-                <w:color w:val="000000"/>
-                <w:sz w:val="26"/>
-                <w:szCs w:val="26"/>
-                <w:shd w:val="clear" w:color="auto" w:fill="FFFFFF"/>
-              </w:rPr>
-            </w:pPr>
-            <w:r>
-              <w:rPr>
-                <w:rFonts w:ascii="Times New Roman" w:hAnsi="Times New Roman" w:cs="Times New Roman"/>
+            <w:tcW w:w="985" w:type="dxa"/>
+          </w:tcPr>
+          <w:p>
+            <w:pPr>
+              <w:jc w:val="center"/>
+              <w:rPr>
+                <w:rFonts w:ascii="Times New Roman" w:hAnsi="Times New Roman" w:cs="Times New Roman"/>
+                <w:b/>
+                <w:color w:val="000000"/>
+                <w:sz w:val="26"/>
+                <w:szCs w:val="26"/>
+                <w:shd w:val="clear" w:color="auto" w:fill="FFFFFF"/>
+              </w:rPr>
+            </w:pPr>
+            <w:r>
+              <w:rPr>
+                <w:rFonts w:ascii="Times New Roman" w:hAnsi="Times New Roman" w:cs="Times New Roman"/>
+                <w:b/>
                 <w:color w:val="000000"/>
                 <w:sz w:val="26"/>
                 <w:szCs w:val="26"/>
@@ -562,15 +573,17 @@
             <w:pPr>
               <w:rPr>
                 <w:rFonts w:ascii="Times New Roman" w:hAnsi="Times New Roman" w:cs="Times New Roman"/>
-                <w:color w:val="000000"/>
-                <w:sz w:val="26"/>
-                <w:szCs w:val="26"/>
-                <w:shd w:val="clear" w:color="auto" w:fill="FFFFFF"/>
-              </w:rPr>
-            </w:pPr>
-            <w:r>
-              <w:rPr>
-                <w:rFonts w:ascii="Times New Roman" w:hAnsi="Times New Roman" w:cs="Times New Roman"/>
+                <w:b/>
+                <w:color w:val="000000"/>
+                <w:sz w:val="26"/>
+                <w:szCs w:val="26"/>
+                <w:shd w:val="clear" w:color="auto" w:fill="FFFFFF"/>
+              </w:rPr>
+            </w:pPr>
+            <w:r>
+              <w:rPr>
+                <w:rFonts w:ascii="Times New Roman" w:hAnsi="Times New Roman" w:cs="Times New Roman"/>
+                <w:b/>
                 <w:color w:val="000000"/>
                 <w:sz w:val="26"/>
                 <w:szCs w:val="26"/>
@@ -588,6 +601,7 @@
           </w:tcPr>
           <w:p>
             <w:pPr>
+              <w:jc w:val="center"/>
               <w:rPr>
                 <w:rFonts w:ascii="Times New Roman" w:hAnsi="Times New Roman" w:cs="Times New Roman"/>
                 <w:color w:val="000000"/>
@@ -610,7 +624,7 @@
         </w:tc>
         <w:tc>
           <w:tcPr>
-            <w:tcW w:w="5518" w:type="dxa"/>
+            <w:tcW w:w="7650" w:type="dxa"/>
           </w:tcPr>
           <w:p>
             <w:pPr>
@@ -636,10 +650,11 @@
         </w:tc>
         <w:tc>
           <w:tcPr>
-            <w:tcW w:w="3117" w:type="dxa"/>
-          </w:tcPr>
-          <w:p>
-            <w:pPr>
+            <w:tcW w:w="985" w:type="dxa"/>
+          </w:tcPr>
+          <w:p>
+            <w:pPr>
+              <w:jc w:val="center"/>
               <w:rPr>
                 <w:rFonts w:ascii="Times New Roman" w:hAnsi="Times New Roman" w:cs="Times New Roman"/>
                 <w:color w:val="000000"/>
@@ -671,14 +686,25 @@
               <w:shd w:val="clear" w:color="auto" w:fill="FFFFFF"/>
               <w:spacing w:line="273" w:lineRule="atLeast"/>
               <w:ind w:right="240"/>
-              <w:rPr>
-                <w:rFonts w:ascii="Times New Roman" w:hAnsi="Times New Roman" w:cs="Times New Roman"/>
-                <w:color w:val="000000"/>
-                <w:sz w:val="26"/>
-                <w:szCs w:val="26"/>
-                <w:shd w:val="clear" w:color="auto" w:fill="FFFFFF"/>
-              </w:rPr>
-            </w:pPr>
+              <w:jc w:val="center"/>
+              <w:rPr>
+                <w:rFonts w:ascii="Times New Roman" w:hAnsi="Times New Roman" w:cs="Times New Roman"/>
+                <w:color w:val="000000"/>
+                <w:sz w:val="26"/>
+                <w:szCs w:val="26"/>
+                <w:shd w:val="clear" w:color="auto" w:fill="FFFFFF"/>
+              </w:rPr>
+            </w:pPr>
+            <w:r>
+              <w:rPr>
+                <w:rFonts w:ascii="Times New Roman" w:hAnsi="Times New Roman" w:cs="Times New Roman"/>
+                <w:color w:val="000000"/>
+                <w:sz w:val="26"/>
+                <w:szCs w:val="26"/>
+                <w:shd w:val="clear" w:color="auto" w:fill="FFFFFF"/>
+              </w:rPr>
+              <w:t xml:space="preserve"> </w:t>
+            </w:r>
             <w:r>
               <w:rPr>
                 <w:rFonts w:ascii="Times New Roman" w:hAnsi="Times New Roman" w:cs="Times New Roman"/>
@@ -693,7 +719,7 @@
         </w:tc>
         <w:tc>
           <w:tcPr>
-            <w:tcW w:w="5518" w:type="dxa"/>
+            <w:tcW w:w="7650" w:type="dxa"/>
           </w:tcPr>
           <w:p>
             <w:pPr>
@@ -719,10 +745,11 @@
         </w:tc>
         <w:tc>
           <w:tcPr>
-            <w:tcW w:w="3117" w:type="dxa"/>
-          </w:tcPr>
-          <w:p>
-            <w:pPr>
+            <w:tcW w:w="985" w:type="dxa"/>
+          </w:tcPr>
+          <w:p>
+            <w:pPr>
+              <w:jc w:val="center"/>
               <w:rPr>
                 <w:rFonts w:ascii="Times New Roman" w:hAnsi="Times New Roman" w:cs="Times New Roman"/>
                 <w:color w:val="000000"/>
@@ -751,6 +778,7 @@
           </w:tcPr>
           <w:p>
             <w:pPr>
+              <w:jc w:val="center"/>
               <w:rPr>
                 <w:rFonts w:ascii="Times New Roman" w:hAnsi="Times New Roman" w:cs="Times New Roman"/>
                 <w:color w:val="000000"/>
@@ -773,7 +801,7 @@
         </w:tc>
         <w:tc>
           <w:tcPr>
-            <w:tcW w:w="5518" w:type="dxa"/>
+            <w:tcW w:w="7650" w:type="dxa"/>
           </w:tcPr>
           <w:p>
             <w:pPr>
@@ -799,10 +827,11 @@
         </w:tc>
         <w:tc>
           <w:tcPr>
-            <w:tcW w:w="3117" w:type="dxa"/>
-          </w:tcPr>
-          <w:p>
-            <w:pPr>
+            <w:tcW w:w="985" w:type="dxa"/>
+          </w:tcPr>
+          <w:p>
+            <w:pPr>
+              <w:jc w:val="center"/>
               <w:rPr>
                 <w:rFonts w:ascii="Times New Roman" w:hAnsi="Times New Roman" w:cs="Times New Roman"/>
                 <w:color w:val="000000"/>
@@ -831,20 +860,21 @@
           </w:tcPr>
           <w:p>
             <w:pPr>
-              <w:rPr>
-                <w:rFonts w:ascii="Helvetica" w:hAnsi="Helvetica" w:cs="Helvetica"/>
-                <w:color w:val="000000"/>
-                <w:sz w:val="20"/>
-                <w:szCs w:val="20"/>
-                <w:shd w:val="clear" w:color="auto" w:fill="FFFFFF"/>
-              </w:rPr>
-            </w:pPr>
-            <w:r>
-              <w:rPr>
-                <w:rFonts w:ascii="Helvetica" w:hAnsi="Helvetica" w:cs="Helvetica"/>
-                <w:color w:val="000000"/>
-                <w:sz w:val="20"/>
-                <w:szCs w:val="20"/>
+              <w:jc w:val="center"/>
+              <w:rPr>
+                <w:rFonts w:ascii="Times New Roman" w:hAnsi="Times New Roman" w:cs="Times New Roman"/>
+                <w:color w:val="000000"/>
+                <w:sz w:val="26"/>
+                <w:szCs w:val="26"/>
+                <w:shd w:val="clear" w:color="auto" w:fill="FFFFFF"/>
+              </w:rPr>
+            </w:pPr>
+            <w:r>
+              <w:rPr>
+                <w:rFonts w:ascii="Times New Roman" w:hAnsi="Times New Roman" w:cs="Times New Roman"/>
+                <w:color w:val="000000"/>
+                <w:sz w:val="26"/>
+                <w:szCs w:val="26"/>
                 <w:shd w:val="clear" w:color="auto" w:fill="FFFFFF"/>
               </w:rPr>
               <w:t>4</w:t>
@@ -853,7 +883,7 @@
         </w:tc>
         <w:tc>
           <w:tcPr>
-            <w:tcW w:w="5518" w:type="dxa"/>
+            <w:tcW w:w="7650" w:type="dxa"/>
           </w:tcPr>
           <w:p>
             <w:pPr>
@@ -879,10 +909,11 @@
         </w:tc>
         <w:tc>
           <w:tcPr>
-            <w:tcW w:w="3117" w:type="dxa"/>
-          </w:tcPr>
-          <w:p>
-            <w:pPr>
+            <w:tcW w:w="985" w:type="dxa"/>
+          </w:tcPr>
+          <w:p>
+            <w:pPr>
+              <w:jc w:val="center"/>
               <w:rPr>
                 <w:rFonts w:ascii="Times New Roman" w:hAnsi="Times New Roman" w:cs="Times New Roman"/>
                 <w:color w:val="000000"/>
@@ -911,20 +942,21 @@
           </w:tcPr>
           <w:p>
             <w:pPr>
-              <w:rPr>
-                <w:rFonts w:ascii="Helvetica" w:hAnsi="Helvetica" w:cs="Helvetica"/>
-                <w:color w:val="000000"/>
-                <w:sz w:val="20"/>
-                <w:szCs w:val="20"/>
-                <w:shd w:val="clear" w:color="auto" w:fill="FFFFFF"/>
-              </w:rPr>
-            </w:pPr>
-            <w:r>
-              <w:rPr>
-                <w:rFonts w:ascii="Helvetica" w:hAnsi="Helvetica" w:cs="Helvetica"/>
-                <w:color w:val="000000"/>
-                <w:sz w:val="20"/>
-                <w:szCs w:val="20"/>
+              <w:jc w:val="center"/>
+              <w:rPr>
+                <w:rFonts w:ascii="Times New Roman" w:hAnsi="Times New Roman" w:cs="Times New Roman"/>
+                <w:color w:val="000000"/>
+                <w:sz w:val="26"/>
+                <w:szCs w:val="26"/>
+                <w:shd w:val="clear" w:color="auto" w:fill="FFFFFF"/>
+              </w:rPr>
+            </w:pPr>
+            <w:r>
+              <w:rPr>
+                <w:rFonts w:ascii="Times New Roman" w:hAnsi="Times New Roman" w:cs="Times New Roman"/>
+                <w:color w:val="000000"/>
+                <w:sz w:val="26"/>
+                <w:szCs w:val="26"/>
                 <w:shd w:val="clear" w:color="auto" w:fill="FFFFFF"/>
               </w:rPr>
               <w:t>5</w:t>
@@ -933,7 +965,7 @@
         </w:tc>
         <w:tc>
           <w:tcPr>
-            <w:tcW w:w="5518" w:type="dxa"/>
+            <w:tcW w:w="7650" w:type="dxa"/>
           </w:tcPr>
           <w:p>
             <w:pPr>
@@ -959,10 +991,11 @@
         </w:tc>
         <w:tc>
           <w:tcPr>
-            <w:tcW w:w="3117" w:type="dxa"/>
-          </w:tcPr>
-          <w:p>
-            <w:pPr>
+            <w:tcW w:w="985" w:type="dxa"/>
+          </w:tcPr>
+          <w:p>
+            <w:pPr>
+              <w:jc w:val="center"/>
               <w:rPr>
                 <w:rFonts w:ascii="Times New Roman" w:hAnsi="Times New Roman" w:cs="Times New Roman"/>
                 <w:color w:val="000000"/>
@@ -991,20 +1024,21 @@
           </w:tcPr>
           <w:p>
             <w:pPr>
-              <w:rPr>
-                <w:rFonts w:ascii="Helvetica" w:hAnsi="Helvetica" w:cs="Helvetica"/>
-                <w:color w:val="000000"/>
-                <w:sz w:val="20"/>
-                <w:szCs w:val="20"/>
-                <w:shd w:val="clear" w:color="auto" w:fill="FFFFFF"/>
-              </w:rPr>
-            </w:pPr>
-            <w:r>
-              <w:rPr>
-                <w:rFonts w:ascii="Helvetica" w:hAnsi="Helvetica" w:cs="Helvetica"/>
-                <w:color w:val="000000"/>
-                <w:sz w:val="20"/>
-                <w:szCs w:val="20"/>
+              <w:jc w:val="center"/>
+              <w:rPr>
+                <w:rFonts w:ascii="Times New Roman" w:hAnsi="Times New Roman" w:cs="Times New Roman"/>
+                <w:color w:val="000000"/>
+                <w:sz w:val="26"/>
+                <w:szCs w:val="26"/>
+                <w:shd w:val="clear" w:color="auto" w:fill="FFFFFF"/>
+              </w:rPr>
+            </w:pPr>
+            <w:r>
+              <w:rPr>
+                <w:rFonts w:ascii="Times New Roman" w:hAnsi="Times New Roman" w:cs="Times New Roman"/>
+                <w:color w:val="000000"/>
+                <w:sz w:val="26"/>
+                <w:szCs w:val="26"/>
                 <w:shd w:val="clear" w:color="auto" w:fill="FFFFFF"/>
               </w:rPr>
               <w:t>6</w:t>
@@ -1013,7 +1047,7 @@
         </w:tc>
         <w:tc>
           <w:tcPr>
-            <w:tcW w:w="5518" w:type="dxa"/>
+            <w:tcW w:w="7650" w:type="dxa"/>
           </w:tcPr>
           <w:p>
             <w:pPr>
@@ -1039,10 +1073,11 @@
         </w:tc>
         <w:tc>
           <w:tcPr>
-            <w:tcW w:w="3117" w:type="dxa"/>
-          </w:tcPr>
-          <w:p>
-            <w:pPr>
+            <w:tcW w:w="985" w:type="dxa"/>
+          </w:tcPr>
+          <w:p>
+            <w:pPr>
+              <w:jc w:val="center"/>
               <w:rPr>
                 <w:rFonts w:ascii="Times New Roman" w:hAnsi="Times New Roman" w:cs="Times New Roman"/>
                 <w:color w:val="000000"/>
@@ -1071,30 +1106,30 @@
           </w:tcPr>
           <w:p>
             <w:pPr>
-              <w:rPr>
-                <w:rFonts w:ascii="Helvetica" w:hAnsi="Helvetica" w:cs="Helvetica"/>
-                <w:color w:val="000000"/>
-                <w:sz w:val="20"/>
-                <w:szCs w:val="20"/>
-                <w:shd w:val="clear" w:color="auto" w:fill="FFFFFF"/>
-              </w:rPr>
-            </w:pPr>
-            <w:r>
-              <w:rPr>
-                <w:rFonts w:ascii="Helvetica" w:hAnsi="Helvetica" w:cs="Helvetica"/>
-                <w:color w:val="000000"/>
-                <w:sz w:val="20"/>
-                <w:szCs w:val="20"/>
-                <w:shd w:val="clear" w:color="auto" w:fill="FFFFFF"/>
-              </w:rPr>
-              <w:lastRenderedPageBreak/>
+              <w:jc w:val="center"/>
+              <w:rPr>
+                <w:rFonts w:ascii="Times New Roman" w:hAnsi="Times New Roman" w:cs="Times New Roman"/>
+                <w:color w:val="000000"/>
+                <w:sz w:val="26"/>
+                <w:szCs w:val="26"/>
+                <w:shd w:val="clear" w:color="auto" w:fill="FFFFFF"/>
+              </w:rPr>
+            </w:pPr>
+            <w:r>
+              <w:rPr>
+                <w:rFonts w:ascii="Times New Roman" w:hAnsi="Times New Roman" w:cs="Times New Roman"/>
+                <w:color w:val="000000"/>
+                <w:sz w:val="26"/>
+                <w:szCs w:val="26"/>
+                <w:shd w:val="clear" w:color="auto" w:fill="FFFFFF"/>
+              </w:rPr>
               <w:t>7</w:t>
             </w:r>
           </w:p>
         </w:tc>
         <w:tc>
           <w:tcPr>
-            <w:tcW w:w="5518" w:type="dxa"/>
+            <w:tcW w:w="7650" w:type="dxa"/>
           </w:tcPr>
           <w:p>
             <w:pPr>
@@ -1120,10 +1155,11 @@
         </w:tc>
         <w:tc>
           <w:tcPr>
-            <w:tcW w:w="3117" w:type="dxa"/>
-          </w:tcPr>
-          <w:p>
-            <w:pPr>
+            <w:tcW w:w="985" w:type="dxa"/>
+          </w:tcPr>
+          <w:p>
+            <w:pPr>
+              <w:jc w:val="center"/>
               <w:rPr>
                 <w:rFonts w:ascii="Times New Roman" w:hAnsi="Times New Roman" w:cs="Times New Roman"/>
                 <w:color w:val="000000"/>
@@ -1155,20 +1191,23 @@
             <w:pPr>
               <w:rPr>
                 <w:rFonts w:ascii="Times New Roman" w:hAnsi="Times New Roman" w:cs="Times New Roman"/>
-                <w:color w:val="000000"/>
-                <w:sz w:val="26"/>
-                <w:szCs w:val="26"/>
-                <w:shd w:val="clear" w:color="auto" w:fill="FFFFFF"/>
-              </w:rPr>
-            </w:pPr>
-            <w:r>
-              <w:rPr>
-                <w:rFonts w:ascii="Times New Roman" w:hAnsi="Times New Roman" w:cs="Times New Roman"/>
-                <w:color w:val="000000"/>
-                <w:sz w:val="26"/>
-                <w:szCs w:val="26"/>
-                <w:shd w:val="clear" w:color="auto" w:fill="FFFFFF"/>
-              </w:rPr>
+                <w:b/>
+                <w:color w:val="000000"/>
+                <w:sz w:val="26"/>
+                <w:szCs w:val="26"/>
+                <w:shd w:val="clear" w:color="auto" w:fill="FFFFFF"/>
+              </w:rPr>
+            </w:pPr>
+            <w:r>
+              <w:rPr>
+                <w:rFonts w:ascii="Times New Roman" w:hAnsi="Times New Roman" w:cs="Times New Roman"/>
+                <w:b/>
+                <w:color w:val="000000"/>
+                <w:sz w:val="26"/>
+                <w:szCs w:val="26"/>
+                <w:shd w:val="clear" w:color="auto" w:fill="FFFFFF"/>
+              </w:rPr>
+              <w:lastRenderedPageBreak/>
               <w:t>Online</w:t>
             </w:r>
           </w:p>
@@ -1181,20 +1220,21 @@
           </w:tcPr>
           <w:p>
             <w:pPr>
-              <w:rPr>
-                <w:rFonts w:ascii="Helvetica" w:hAnsi="Helvetica" w:cs="Helvetica"/>
-                <w:color w:val="000000"/>
-                <w:sz w:val="20"/>
-                <w:szCs w:val="20"/>
-                <w:shd w:val="clear" w:color="auto" w:fill="FFFFFF"/>
-              </w:rPr>
-            </w:pPr>
-            <w:r>
-              <w:rPr>
-                <w:rFonts w:ascii="Helvetica" w:hAnsi="Helvetica" w:cs="Helvetica"/>
-                <w:color w:val="000000"/>
-                <w:sz w:val="20"/>
-                <w:szCs w:val="20"/>
+              <w:jc w:val="center"/>
+              <w:rPr>
+                <w:rFonts w:ascii="Times New Roman" w:hAnsi="Times New Roman" w:cs="Times New Roman"/>
+                <w:color w:val="000000"/>
+                <w:sz w:val="26"/>
+                <w:szCs w:val="26"/>
+                <w:shd w:val="clear" w:color="auto" w:fill="FFFFFF"/>
+              </w:rPr>
+            </w:pPr>
+            <w:r>
+              <w:rPr>
+                <w:rFonts w:ascii="Times New Roman" w:hAnsi="Times New Roman" w:cs="Times New Roman"/>
+                <w:color w:val="000000"/>
+                <w:sz w:val="26"/>
+                <w:szCs w:val="26"/>
                 <w:shd w:val="clear" w:color="auto" w:fill="FFFFFF"/>
               </w:rPr>
               <w:t>8</w:t>
@@ -1203,7 +1243,7 @@
         </w:tc>
         <w:tc>
           <w:tcPr>
-            <w:tcW w:w="5518" w:type="dxa"/>
+            <w:tcW w:w="7650" w:type="dxa"/>
           </w:tcPr>
           <w:p>
             <w:pPr>
@@ -1229,10 +1269,11 @@
         </w:tc>
         <w:tc>
           <w:tcPr>
-            <w:tcW w:w="3117" w:type="dxa"/>
-          </w:tcPr>
-          <w:p>
-            <w:pPr>
+            <w:tcW w:w="985" w:type="dxa"/>
+          </w:tcPr>
+          <w:p>
+            <w:pPr>
+              <w:jc w:val="center"/>
               <w:rPr>
                 <w:rFonts w:ascii="Times New Roman" w:hAnsi="Times New Roman" w:cs="Times New Roman"/>
                 <w:color w:val="000000"/>
@@ -1261,20 +1302,21 @@
           </w:tcPr>
           <w:p>
             <w:pPr>
-              <w:rPr>
-                <w:rFonts w:ascii="Helvetica" w:hAnsi="Helvetica" w:cs="Helvetica"/>
-                <w:color w:val="000000"/>
-                <w:sz w:val="20"/>
-                <w:szCs w:val="20"/>
-                <w:shd w:val="clear" w:color="auto" w:fill="FFFFFF"/>
-              </w:rPr>
-            </w:pPr>
-            <w:r>
-              <w:rPr>
-                <w:rFonts w:ascii="Helvetica" w:hAnsi="Helvetica" w:cs="Helvetica"/>
-                <w:color w:val="000000"/>
-                <w:sz w:val="20"/>
-                <w:szCs w:val="20"/>
+              <w:jc w:val="center"/>
+              <w:rPr>
+                <w:rFonts w:ascii="Times New Roman" w:hAnsi="Times New Roman" w:cs="Times New Roman"/>
+                <w:color w:val="000000"/>
+                <w:sz w:val="26"/>
+                <w:szCs w:val="26"/>
+                <w:shd w:val="clear" w:color="auto" w:fill="FFFFFF"/>
+              </w:rPr>
+            </w:pPr>
+            <w:r>
+              <w:rPr>
+                <w:rFonts w:ascii="Times New Roman" w:hAnsi="Times New Roman" w:cs="Times New Roman"/>
+                <w:color w:val="000000"/>
+                <w:sz w:val="26"/>
+                <w:szCs w:val="26"/>
                 <w:shd w:val="clear" w:color="auto" w:fill="FFFFFF"/>
               </w:rPr>
               <w:t>9</w:t>
@@ -1283,7 +1325,7 @@
         </w:tc>
         <w:tc>
           <w:tcPr>
-            <w:tcW w:w="5518" w:type="dxa"/>
+            <w:tcW w:w="7650" w:type="dxa"/>
           </w:tcPr>
           <w:p>
             <w:pPr>
@@ -1309,10 +1351,11 @@
         </w:tc>
         <w:tc>
           <w:tcPr>
-            <w:tcW w:w="3117" w:type="dxa"/>
-          </w:tcPr>
-          <w:p>
-            <w:pPr>
+            <w:tcW w:w="985" w:type="dxa"/>
+          </w:tcPr>
+          <w:p>
+            <w:pPr>
+              <w:jc w:val="center"/>
               <w:rPr>
                 <w:rFonts w:ascii="Times New Roman" w:hAnsi="Times New Roman" w:cs="Times New Roman"/>
                 <w:color w:val="000000"/>
@@ -1341,20 +1384,21 @@
           </w:tcPr>
           <w:p>
             <w:pPr>
-              <w:rPr>
-                <w:rFonts w:ascii="Helvetica" w:hAnsi="Helvetica" w:cs="Helvetica"/>
-                <w:color w:val="000000"/>
-                <w:sz w:val="20"/>
-                <w:szCs w:val="20"/>
-                <w:shd w:val="clear" w:color="auto" w:fill="FFFFFF"/>
-              </w:rPr>
-            </w:pPr>
-            <w:r>
-              <w:rPr>
-                <w:rFonts w:ascii="Helvetica" w:hAnsi="Helvetica" w:cs="Helvetica"/>
-                <w:color w:val="000000"/>
-                <w:sz w:val="20"/>
-                <w:szCs w:val="20"/>
+              <w:jc w:val="center"/>
+              <w:rPr>
+                <w:rFonts w:ascii="Times New Roman" w:hAnsi="Times New Roman" w:cs="Times New Roman"/>
+                <w:color w:val="000000"/>
+                <w:sz w:val="26"/>
+                <w:szCs w:val="26"/>
+                <w:shd w:val="clear" w:color="auto" w:fill="FFFFFF"/>
+              </w:rPr>
+            </w:pPr>
+            <w:r>
+              <w:rPr>
+                <w:rFonts w:ascii="Times New Roman" w:hAnsi="Times New Roman" w:cs="Times New Roman"/>
+                <w:color w:val="000000"/>
+                <w:sz w:val="26"/>
+                <w:szCs w:val="26"/>
                 <w:shd w:val="clear" w:color="auto" w:fill="FFFFFF"/>
               </w:rPr>
               <w:t>10</w:t>
@@ -1363,7 +1407,7 @@
         </w:tc>
         <w:tc>
           <w:tcPr>
-            <w:tcW w:w="5518" w:type="dxa"/>
+            <w:tcW w:w="7650" w:type="dxa"/>
           </w:tcPr>
           <w:p>
             <w:pPr>
@@ -1389,10 +1433,11 @@
         </w:tc>
         <w:tc>
           <w:tcPr>
-            <w:tcW w:w="3117" w:type="dxa"/>
-          </w:tcPr>
-          <w:p>
-            <w:pPr>
+            <w:tcW w:w="985" w:type="dxa"/>
+          </w:tcPr>
+          <w:p>
+            <w:pPr>
+              <w:jc w:val="center"/>
               <w:rPr>
                 <w:rFonts w:ascii="Times New Roman" w:hAnsi="Times New Roman" w:cs="Times New Roman"/>
                 <w:color w:val="000000"/>
@@ -1421,20 +1466,21 @@
           </w:tcPr>
           <w:p>
             <w:pPr>
-              <w:rPr>
-                <w:rFonts w:ascii="Helvetica" w:hAnsi="Helvetica" w:cs="Helvetica"/>
-                <w:color w:val="000000"/>
-                <w:sz w:val="20"/>
-                <w:szCs w:val="20"/>
-                <w:shd w:val="clear" w:color="auto" w:fill="FFFFFF"/>
-              </w:rPr>
-            </w:pPr>
-            <w:r>
-              <w:rPr>
-                <w:rFonts w:ascii="Helvetica" w:hAnsi="Helvetica" w:cs="Helvetica"/>
-                <w:color w:val="000000"/>
-                <w:sz w:val="20"/>
-                <w:szCs w:val="20"/>
+              <w:jc w:val="center"/>
+              <w:rPr>
+                <w:rFonts w:ascii="Times New Roman" w:hAnsi="Times New Roman" w:cs="Times New Roman"/>
+                <w:color w:val="000000"/>
+                <w:sz w:val="26"/>
+                <w:szCs w:val="26"/>
+                <w:shd w:val="clear" w:color="auto" w:fill="FFFFFF"/>
+              </w:rPr>
+            </w:pPr>
+            <w:r>
+              <w:rPr>
+                <w:rFonts w:ascii="Times New Roman" w:hAnsi="Times New Roman" w:cs="Times New Roman"/>
+                <w:color w:val="000000"/>
+                <w:sz w:val="26"/>
+                <w:szCs w:val="26"/>
                 <w:shd w:val="clear" w:color="auto" w:fill="FFFFFF"/>
               </w:rPr>
               <w:t>11</w:t>
@@ -1443,7 +1489,7 @@
         </w:tc>
         <w:tc>
           <w:tcPr>
-            <w:tcW w:w="5518" w:type="dxa"/>
+            <w:tcW w:w="7650" w:type="dxa"/>
           </w:tcPr>
           <w:p>
             <w:pPr>
@@ -1469,10 +1515,11 @@
         </w:tc>
         <w:tc>
           <w:tcPr>
-            <w:tcW w:w="3117" w:type="dxa"/>
-          </w:tcPr>
-          <w:p>
-            <w:pPr>
+            <w:tcW w:w="985" w:type="dxa"/>
+          </w:tcPr>
+          <w:p>
+            <w:pPr>
+              <w:jc w:val="center"/>
               <w:rPr>
                 <w:rFonts w:ascii="Times New Roman" w:hAnsi="Times New Roman" w:cs="Times New Roman"/>
                 <w:color w:val="000000"/>
@@ -1501,20 +1548,21 @@
           </w:tcPr>
           <w:p>
             <w:pPr>
-              <w:rPr>
-                <w:rFonts w:ascii="Helvetica" w:hAnsi="Helvetica" w:cs="Helvetica"/>
-                <w:color w:val="000000"/>
-                <w:sz w:val="20"/>
-                <w:szCs w:val="20"/>
-                <w:shd w:val="clear" w:color="auto" w:fill="FFFFFF"/>
-              </w:rPr>
-            </w:pPr>
-            <w:r>
-              <w:rPr>
-                <w:rFonts w:ascii="Helvetica" w:hAnsi="Helvetica" w:cs="Helvetica"/>
-                <w:color w:val="000000"/>
-                <w:sz w:val="20"/>
-                <w:szCs w:val="20"/>
+              <w:jc w:val="center"/>
+              <w:rPr>
+                <w:rFonts w:ascii="Times New Roman" w:hAnsi="Times New Roman" w:cs="Times New Roman"/>
+                <w:color w:val="000000"/>
+                <w:sz w:val="26"/>
+                <w:szCs w:val="26"/>
+                <w:shd w:val="clear" w:color="auto" w:fill="FFFFFF"/>
+              </w:rPr>
+            </w:pPr>
+            <w:r>
+              <w:rPr>
+                <w:rFonts w:ascii="Times New Roman" w:hAnsi="Times New Roman" w:cs="Times New Roman"/>
+                <w:color w:val="000000"/>
+                <w:sz w:val="26"/>
+                <w:szCs w:val="26"/>
                 <w:shd w:val="clear" w:color="auto" w:fill="FFFFFF"/>
               </w:rPr>
               <w:t>12</w:t>
@@ -1523,7 +1571,7 @@
         </w:tc>
         <w:tc>
           <w:tcPr>
-            <w:tcW w:w="5518" w:type="dxa"/>
+            <w:tcW w:w="7650" w:type="dxa"/>
           </w:tcPr>
           <w:p>
             <w:pPr>
@@ -1549,10 +1597,11 @@
         </w:tc>
         <w:tc>
           <w:tcPr>
-            <w:tcW w:w="3117" w:type="dxa"/>
-          </w:tcPr>
-          <w:p>
-            <w:pPr>
+            <w:tcW w:w="985" w:type="dxa"/>
+          </w:tcPr>
+          <w:p>
+            <w:pPr>
+              <w:jc w:val="center"/>
               <w:rPr>
                 <w:rFonts w:ascii="Times New Roman" w:hAnsi="Times New Roman" w:cs="Times New Roman"/>
                 <w:color w:val="000000"/>
@@ -1577,60 +1626,31 @@
       <w:tr>
         <w:tc>
           <w:tcPr>
-            <w:tcW w:w="715" w:type="dxa"/>
-          </w:tcPr>
-          <w:p>
-            <w:pPr>
-              <w:rPr>
-                <w:rFonts w:ascii="Helvetica" w:hAnsi="Helvetica" w:cs="Helvetica"/>
-                <w:color w:val="000000"/>
-                <w:sz w:val="20"/>
-                <w:szCs w:val="20"/>
-                <w:shd w:val="clear" w:color="auto" w:fill="FFFFFF"/>
-              </w:rPr>
-            </w:pPr>
-            <w:r>
-              <w:rPr>
-                <w:rFonts w:ascii="Helvetica" w:hAnsi="Helvetica" w:cs="Helvetica"/>
-                <w:color w:val="000000"/>
-                <w:sz w:val="20"/>
-                <w:szCs w:val="20"/>
+            <w:tcW w:w="9350" w:type="dxa"/>
+            <w:gridSpan w:val="3"/>
+          </w:tcPr>
+          <w:p>
+            <w:pPr>
+              <w:rPr>
+                <w:rFonts w:ascii="Times New Roman" w:hAnsi="Times New Roman" w:cs="Times New Roman"/>
+                <w:b/>
+                <w:color w:val="000000"/>
+                <w:sz w:val="26"/>
+                <w:szCs w:val="26"/>
+                <w:shd w:val="clear" w:color="auto" w:fill="FFFFFF"/>
+              </w:rPr>
+            </w:pPr>
+            <w:r>
+              <w:rPr>
+                <w:rFonts w:ascii="Times New Roman" w:hAnsi="Times New Roman" w:cs="Times New Roman"/>
+                <w:b/>
+                <w:color w:val="000000"/>
+                <w:sz w:val="26"/>
+                <w:szCs w:val="26"/>
                 <w:shd w:val="clear" w:color="auto" w:fill="FFFFFF"/>
               </w:rPr>
               <w:t>Nâng cao</w:t>
             </w:r>
-          </w:p>
-        </w:tc>
-        <w:tc>
-          <w:tcPr>
-            <w:tcW w:w="5518" w:type="dxa"/>
-          </w:tcPr>
-          <w:p>
-            <w:pPr>
-              <w:rPr>
-                <w:rFonts w:ascii="Times New Roman" w:hAnsi="Times New Roman" w:cs="Times New Roman"/>
-                <w:color w:val="000000"/>
-                <w:sz w:val="26"/>
-                <w:szCs w:val="26"/>
-                <w:shd w:val="clear" w:color="auto" w:fill="FFFFFF"/>
-              </w:rPr>
-            </w:pPr>
-          </w:p>
-        </w:tc>
-        <w:tc>
-          <w:tcPr>
-            <w:tcW w:w="3117" w:type="dxa"/>
-          </w:tcPr>
-          <w:p>
-            <w:pPr>
-              <w:rPr>
-                <w:rFonts w:ascii="Times New Roman" w:hAnsi="Times New Roman" w:cs="Times New Roman"/>
-                <w:color w:val="000000"/>
-                <w:sz w:val="26"/>
-                <w:szCs w:val="26"/>
-                <w:shd w:val="clear" w:color="auto" w:fill="FFFFFF"/>
-              </w:rPr>
-            </w:pPr>
           </w:p>
         </w:tc>
       </w:tr>
@@ -1641,20 +1661,21 @@
           </w:tcPr>
           <w:p>
             <w:pPr>
-              <w:rPr>
-                <w:rFonts w:ascii="Helvetica" w:hAnsi="Helvetica" w:cs="Helvetica"/>
-                <w:color w:val="000000"/>
-                <w:sz w:val="20"/>
-                <w:szCs w:val="20"/>
-                <w:shd w:val="clear" w:color="auto" w:fill="FFFFFF"/>
-              </w:rPr>
-            </w:pPr>
-            <w:r>
-              <w:rPr>
-                <w:rFonts w:ascii="Helvetica" w:hAnsi="Helvetica" w:cs="Helvetica"/>
-                <w:color w:val="000000"/>
-                <w:sz w:val="20"/>
-                <w:szCs w:val="20"/>
+              <w:jc w:val="center"/>
+              <w:rPr>
+                <w:rFonts w:ascii="Times New Roman" w:hAnsi="Times New Roman" w:cs="Times New Roman"/>
+                <w:color w:val="000000"/>
+                <w:sz w:val="26"/>
+                <w:szCs w:val="26"/>
+                <w:shd w:val="clear" w:color="auto" w:fill="FFFFFF"/>
+              </w:rPr>
+            </w:pPr>
+            <w:r>
+              <w:rPr>
+                <w:rFonts w:ascii="Times New Roman" w:hAnsi="Times New Roman" w:cs="Times New Roman"/>
+                <w:color w:val="000000"/>
+                <w:sz w:val="26"/>
+                <w:szCs w:val="26"/>
                 <w:shd w:val="clear" w:color="auto" w:fill="FFFFFF"/>
               </w:rPr>
               <w:t>14</w:t>
@@ -1663,7 +1684,7 @@
         </w:tc>
         <w:tc>
           <w:tcPr>
-            <w:tcW w:w="5518" w:type="dxa"/>
+            <w:tcW w:w="7650" w:type="dxa"/>
           </w:tcPr>
           <w:p>
             <w:pPr>
@@ -1689,10 +1710,11 @@
         </w:tc>
         <w:tc>
           <w:tcPr>
-            <w:tcW w:w="3117" w:type="dxa"/>
-          </w:tcPr>
-          <w:p>
-            <w:pPr>
+            <w:tcW w:w="985" w:type="dxa"/>
+          </w:tcPr>
+          <w:p>
+            <w:pPr>
+              <w:jc w:val="center"/>
               <w:rPr>
                 <w:rFonts w:ascii="Times New Roman" w:hAnsi="Times New Roman" w:cs="Times New Roman"/>
                 <w:color w:val="000000"/>
@@ -1729,14 +1751,38 @@
     <w:p>
       <w:pPr>
         <w:rPr>
+          <w:rStyle w:val="Hyperlink"/>
+          <w:rFonts w:ascii="Times New Roman" w:hAnsi="Times New Roman" w:cs="Times New Roman"/>
+          <w:sz w:val="26"/>
+          <w:szCs w:val="26"/>
+          <w:shd w:val="clear" w:color="auto" w:fill="FFFFFF"/>
+        </w:rPr>
+      </w:pPr>
+      <w:r>
+        <w:rPr>
           <w:rFonts w:ascii="Times New Roman" w:hAnsi="Times New Roman" w:cs="Times New Roman"/>
           <w:color w:val="000000"/>
           <w:sz w:val="26"/>
           <w:szCs w:val="26"/>
           <w:shd w:val="clear" w:color="auto" w:fill="FFFFFF"/>
         </w:rPr>
-      </w:pPr>
-      <w:r>
+        <w:t xml:space="preserve">Link Github: </w:t>
+      </w:r>
+      <w:hyperlink r:id="rId5" w:history="1">
+        <w:r>
+          <w:rPr>
+            <w:rStyle w:val="Hyperlink"/>
+            <w:rFonts w:ascii="Times New Roman" w:hAnsi="Times New Roman" w:cs="Times New Roman"/>
+            <w:sz w:val="26"/>
+            <w:szCs w:val="26"/>
+            <w:shd w:val="clear" w:color="auto" w:fill="FFFFFF"/>
+          </w:rPr>
+          <w:t>https://github.com/nguyenthanhhien/Gomoku</w:t>
+        </w:r>
+      </w:hyperlink>
+    </w:p>
+    <w:p>
+      <w:pPr>
         <w:rPr>
           <w:rFonts w:ascii="Times New Roman" w:hAnsi="Times New Roman" w:cs="Times New Roman"/>
           <w:color w:val="000000"/>
@@ -1744,8 +1790,29 @@
           <w:szCs w:val="26"/>
           <w:shd w:val="clear" w:color="auto" w:fill="FFFFFF"/>
         </w:rPr>
-        <w:t xml:space="preserve">Link Github: </w:t>
+      </w:pPr>
+      <w:r>
+        <w:rPr>
+          <w:rFonts w:ascii="Times New Roman" w:hAnsi="Times New Roman" w:cs="Times New Roman"/>
+          <w:color w:val="000000"/>
+          <w:sz w:val="26"/>
+          <w:szCs w:val="26"/>
+          <w:shd w:val="clear" w:color="auto" w:fill="FFFFFF"/>
+        </w:rPr>
+        <w:t xml:space="preserve">Link Demo chương trình trên youtube: </w:t>
       </w:r>
+      <w:hyperlink r:id="rId6" w:history="1">
+        <w:r>
+          <w:rPr>
+            <w:rStyle w:val="Hyperlink"/>
+            <w:rFonts w:ascii="Times New Roman" w:hAnsi="Times New Roman" w:cs="Times New Roman"/>
+            <w:sz w:val="26"/>
+            <w:szCs w:val="26"/>
+            <w:shd w:val="clear" w:color="auto" w:fill="FFFFFF"/>
+          </w:rPr>
+          <w:t>https://www.youtube.com/watch?v=q-jJpMxkn2Y</w:t>
+        </w:r>
+      </w:hyperlink>
     </w:p>
     <w:p>
       <w:pPr>
@@ -1771,16 +1838,16 @@
         </w:rPr>
         <w:t xml:space="preserve"> đánh giá bài làm: 10</w:t>
       </w:r>
+      <w:r>
+        <w:rPr>
+          <w:rFonts w:ascii="Times New Roman" w:hAnsi="Times New Roman" w:cs="Times New Roman"/>
+          <w:sz w:val="26"/>
+          <w:szCs w:val="26"/>
+        </w:rPr>
+        <w:t xml:space="preserve"> điểm</w:t>
+      </w:r>
       <w:bookmarkStart w:id="0" w:name="_GoBack"/>
       <w:bookmarkEnd w:id="0"/>
-      <w:r>
-        <w:rPr>
-          <w:rFonts w:ascii="Times New Roman" w:hAnsi="Times New Roman" w:cs="Times New Roman"/>
-          <w:sz w:val="26"/>
-          <w:szCs w:val="26"/>
-        </w:rPr>
-        <w:t xml:space="preserve"> điểm</w:t>
-      </w:r>
     </w:p>
     <w:p>
       <w:pPr>
@@ -3433,6 +3500,29 @@
       <w:bCs/>
     </w:rPr>
   </w:style>
+  <w:style w:type="character" w:styleId="Hyperlink">
+    <w:name w:val="Hyperlink"/>
+    <w:basedOn w:val="DefaultParagraphFont"/>
+    <w:uiPriority w:val="99"/>
+    <w:unhideWhenUsed/>
+    <w:rsid w:val="002C3875"/>
+    <w:rPr>
+      <w:color w:val="0563C1" w:themeColor="hyperlink"/>
+      <w:u w:val="single"/>
+    </w:rPr>
+  </w:style>
+  <w:style w:type="character" w:styleId="FollowedHyperlink">
+    <w:name w:val="FollowedHyperlink"/>
+    <w:basedOn w:val="DefaultParagraphFont"/>
+    <w:uiPriority w:val="99"/>
+    <w:semiHidden/>
+    <w:unhideWhenUsed/>
+    <w:rsid w:val="002C3875"/>
+    <w:rPr>
+      <w:color w:val="954F72" w:themeColor="followedHyperlink"/>
+      <w:u w:val="single"/>
+    </w:rPr>
+  </w:style>
 </w:styles>
 </file>
 

</xml_diff>